<commit_message>
Some files were changed
</commit_message>
<xml_diff>
--- a/Atividade2/MobileFirst.docx
+++ b/Atividade2/MobileFirst.docx
@@ -155,33 +155,11 @@
         </w:rPr>
         <w:t xml:space="preserve"> </w:t>
       </w:r>
-      <w:proofErr w:type="spellStart"/>
-      <w:r>
-        <w:rPr>
-          <w:b/>
-        </w:rPr>
-        <w:t>Denilce</w:t>
-      </w:r>
-      <w:proofErr w:type="spellEnd"/>
-      <w:r>
-        <w:rPr>
-          <w:b/>
-        </w:rPr>
-        <w:t xml:space="preserve"> de </w:t>
-      </w:r>
-      <w:proofErr w:type="spellStart"/>
-      <w:r>
-        <w:rPr>
-          <w:b/>
-        </w:rPr>
-        <w:t>Almeira</w:t>
-      </w:r>
-      <w:proofErr w:type="spellEnd"/>
-      <w:r>
-        <w:rPr>
-          <w:b/>
-        </w:rPr>
-        <w:t xml:space="preserve"> Oliveira</w:t>
+      <w:r>
+        <w:rPr>
+          <w:b/>
+        </w:rPr>
+        <w:t>Denilce de Almeira Oliveira</w:t>
       </w:r>
     </w:p>
     <w:p>
@@ -334,18 +312,7 @@
     </w:p>
     <w:p>
       <w:r>
-        <w:t xml:space="preserve">Este presente trabalho apresenta o estudo sobre </w:t>
-      </w:r>
-      <w:r>
-        <w:t xml:space="preserve">o conceito de Mobile </w:t>
-      </w:r>
-      <w:proofErr w:type="spellStart"/>
-      <w:r>
-        <w:t>First</w:t>
-      </w:r>
-      <w:proofErr w:type="spellEnd"/>
-      <w:r>
-        <w:t>, suas aplicações, como também as vantagens e as desvantagens de usar tal técnica de desenvolvimento.</w:t>
+        <w:t>Este presente trabalho apresenta o estudo sobre o conceito de Mobile First, suas aplicações, como também as vantagens e as desvantagens de usar tal técnica de desenvolvimento.</w:t>
       </w:r>
     </w:p>
     <w:p>
@@ -361,31 +328,7 @@
     </w:p>
     <w:p>
       <w:r>
-        <w:t xml:space="preserve">O conceito de Mobile </w:t>
-      </w:r>
-      <w:proofErr w:type="spellStart"/>
-      <w:r>
-        <w:t>First</w:t>
-      </w:r>
-      <w:proofErr w:type="spellEnd"/>
-      <w:r>
-        <w:t xml:space="preserve"> foi elaborado por Luke </w:t>
-      </w:r>
-      <w:proofErr w:type="spellStart"/>
-      <w:r>
-        <w:t>Wroblewski</w:t>
-      </w:r>
-      <w:proofErr w:type="spellEnd"/>
-      <w:r>
-        <w:t xml:space="preserve"> em 2009 e 2010 no seu blog e no ano seguinte ele publicou através da A Book Apart o livro Mobile </w:t>
-      </w:r>
-      <w:proofErr w:type="spellStart"/>
-      <w:r>
-        <w:t>First</w:t>
-      </w:r>
-      <w:proofErr w:type="spellEnd"/>
-      <w:r>
-        <w:t xml:space="preserve"> que é uma leitura obrigatória para aqueles que queiram compreender a fundo a técnica e suas aplicabilidades.</w:t>
+        <w:t>O conceito de Mobile First foi elaborado por Luke Wroblewski em 2009 e 2010 no seu blog e no ano seguinte ele publicou através da A Book Apart o livro Mobile First que é uma leitura obrigatória para aqueles que queiram compreender a fundo a técnica e suas aplicabilidades.</w:t>
       </w:r>
     </w:p>
     <w:p>
@@ -412,15 +355,7 @@
     </w:p>
     <w:p>
       <w:r>
-        <w:t xml:space="preserve">Sabendo-se que em projetos web, o foco principal precisa ser na usabilidade, ou seja, na maneira com que o usuário irá interagir com a página. Para que os desenvolvedores cumpram sua missão, o caminho do Mobile </w:t>
-      </w:r>
-      <w:proofErr w:type="spellStart"/>
-      <w:r>
-        <w:t>First</w:t>
-      </w:r>
-      <w:proofErr w:type="spellEnd"/>
-      <w:r>
-        <w:t xml:space="preserve"> é seguido. Assim, é feito o melhor uso de pequenos espaços na tela, fazendo com que o site não fique poluído com informações desnecessárias e que poderiam atrapalhar o visitante.</w:t>
+        <w:t>Sabendo-se que em projetos web, o foco principal precisa ser na usabilidade, ou seja, na maneira com que o usuário irá interagir com a página. Para que os desenvolvedores cumpram sua missão, o caminho do Mobile First é seguido. Assim, é feito o melhor uso de pequenos espaços na tela, fazendo com que o site não fique poluído com informações desnecessárias e que poderiam atrapalhar o visitante.</w:t>
       </w:r>
     </w:p>
     <w:p>
@@ -491,26 +426,59 @@
       <w:pPr>
         <w:pStyle w:val="Legenda"/>
         <w:jc w:val="center"/>
-      </w:pPr>
-      <w:r>
+        <w:rPr>
+          <w:lang w:val="en-US"/>
+        </w:rPr>
+      </w:pPr>
+      <w:r>
+        <w:rPr>
+          <w:lang w:val="en-US"/>
+        </w:rPr>
         <w:t xml:space="preserve">Figura </w:t>
       </w:r>
-      <w:fldSimple w:instr=" SEQ Figura \* ARABIC ">
-        <w:r>
-          <w:rPr>
-            <w:noProof/>
-          </w:rPr>
-          <w:t>1</w:t>
-        </w:r>
-      </w:fldSimple>
-      <w:r>
-        <w:t xml:space="preserve"> - Desktop </w:t>
-      </w:r>
-      <w:proofErr w:type="spellStart"/>
-      <w:r>
-        <w:t>First</w:t>
-      </w:r>
-      <w:proofErr w:type="spellEnd"/>
+      <w:r>
+        <w:fldChar w:fldCharType="begin"/>
+      </w:r>
+      <w:r>
+        <w:rPr>
+          <w:lang w:val="en-US"/>
+        </w:rPr>
+        <w:instrText xml:space="preserve"> SEQ Figura \* ARABIC </w:instrText>
+      </w:r>
+      <w:r>
+        <w:fldChar w:fldCharType="separate"/>
+      </w:r>
+      <w:r>
+        <w:rPr>
+          <w:noProof/>
+          <w:lang w:val="en-US"/>
+        </w:rPr>
+        <w:t>1</w:t>
+      </w:r>
+      <w:r>
+        <w:rPr>
+          <w:noProof/>
+        </w:rPr>
+        <w:fldChar w:fldCharType="end"/>
+      </w:r>
+      <w:r>
+        <w:rPr>
+          <w:lang w:val="en-US"/>
+        </w:rPr>
+        <w:t xml:space="preserve"> - Desktop First</w:t>
+      </w:r>
+      <w:r>
+        <w:rPr>
+          <w:lang w:val="en-US"/>
+        </w:rPr>
+        <w:t xml:space="preserve"> | Mobile Secon</w:t>
+      </w:r>
+      <w:r>
+        <w:rPr>
+          <w:lang w:val="en-US"/>
+        </w:rPr>
+        <w:t>d</w:t>
+      </w:r>
     </w:p>
     <w:p>
       <w:pPr>
@@ -575,39 +543,64 @@
       <w:pPr>
         <w:pStyle w:val="Legenda"/>
         <w:jc w:val="center"/>
-      </w:pPr>
-      <w:r>
+        <w:rPr>
+          <w:lang w:val="en-US"/>
+        </w:rPr>
+      </w:pPr>
+      <w:r>
+        <w:rPr>
+          <w:lang w:val="en-US"/>
+        </w:rPr>
         <w:t xml:space="preserve">Figura </w:t>
       </w:r>
-      <w:fldSimple w:instr=" SEQ Figura \* ARABIC ">
-        <w:r>
-          <w:rPr>
-            <w:noProof/>
-          </w:rPr>
-          <w:t>2</w:t>
-        </w:r>
-      </w:fldSimple>
-      <w:r>
-        <w:t xml:space="preserve"> - Mobile </w:t>
-      </w:r>
-      <w:proofErr w:type="spellStart"/>
-      <w:r>
-        <w:t>First</w:t>
-      </w:r>
-      <w:proofErr w:type="spellEnd"/>
+      <w:r>
+        <w:fldChar w:fldCharType="begin"/>
+      </w:r>
+      <w:r>
+        <w:rPr>
+          <w:lang w:val="en-US"/>
+        </w:rPr>
+        <w:instrText xml:space="preserve"> SEQ Figura \* ARABIC </w:instrText>
+      </w:r>
+      <w:r>
+        <w:fldChar w:fldCharType="separate"/>
+      </w:r>
+      <w:r>
+        <w:rPr>
+          <w:noProof/>
+          <w:lang w:val="en-US"/>
+        </w:rPr>
+        <w:t>2</w:t>
+      </w:r>
+      <w:r>
+        <w:rPr>
+          <w:noProof/>
+        </w:rPr>
+        <w:fldChar w:fldCharType="end"/>
+      </w:r>
+      <w:r>
+        <w:rPr>
+          <w:lang w:val="en-US"/>
+        </w:rPr>
+        <w:t xml:space="preserve"> - Mobile First</w:t>
+      </w:r>
+      <w:r>
+        <w:rPr>
+          <w:lang w:val="en-US"/>
+        </w:rPr>
+        <w:t xml:space="preserve"> | Desktop S</w:t>
+      </w:r>
+      <w:r>
+        <w:rPr>
+          <w:lang w:val="en-US"/>
+        </w:rPr>
+        <w:t>econd</w:t>
+      </w:r>
     </w:p>
     <w:p>
       <w:r>
         <w:lastRenderedPageBreak/>
-        <w:t xml:space="preserve">Ao analisarmos as imagens acima, podemos perceber que, se aplicado o conceito de Mobile </w:t>
-      </w:r>
-      <w:proofErr w:type="spellStart"/>
-      <w:r>
-        <w:t>First</w:t>
-      </w:r>
-      <w:proofErr w:type="spellEnd"/>
-      <w:r>
-        <w:t>, a página web do desktop acaba ficando bem mais organizada, já que os desenvolvedores souberam aproveitar bem os espaços no mobile, e depois apenas os transformaram para o desktop.</w:t>
+        <w:t>Ao analisarmos as imagens acima, podemos perceber que, se aplicado o conceito de Mobile First, a página web do desktop acaba ficando bem mais organizada, já que os desenvolvedores souberam aproveitar bem os espaços no mobile, e depois apenas os transformaram para o desktop.</w:t>
       </w:r>
     </w:p>
     <w:p/>
@@ -635,15 +628,7 @@
         <w:t>ão</w:t>
       </w:r>
       <w:r>
-        <w:t xml:space="preserve"> melhor aproveitados, o Mobile </w:t>
-      </w:r>
-      <w:proofErr w:type="spellStart"/>
-      <w:r>
-        <w:t>First</w:t>
-      </w:r>
-      <w:proofErr w:type="spellEnd"/>
-      <w:r>
-        <w:t xml:space="preserve"> se mostra importante por outros aspectos também. </w:t>
+        <w:t xml:space="preserve"> melhor aproveitados, o Mobile First se mostra importante por outros aspectos também. </w:t>
       </w:r>
       <w:r>
         <w:t>Segundo relatório da GSMA</w:t>
@@ -790,26 +775,10 @@
     </w:p>
     <w:p>
       <w:r>
-        <w:t xml:space="preserve">Se uma empresa ou organização está pensando em começar uma solução digital do zero ou refazer uma já existente, vale a pena ficar de olho em assuntos como Mobile </w:t>
-      </w:r>
-      <w:proofErr w:type="spellStart"/>
-      <w:r>
-        <w:t>First</w:t>
-      </w:r>
-      <w:proofErr w:type="spellEnd"/>
-      <w:r>
-        <w:t xml:space="preserve">. Certamente, os usuários vão agradecer utilizando mais a sua solução e até mesmo recomendando aos conhecidos pela boa experiência que teve. </w:t>
-      </w:r>
-      <w:r>
-        <w:t xml:space="preserve">Pensar em Mobile </w:t>
-      </w:r>
-      <w:proofErr w:type="spellStart"/>
-      <w:r>
-        <w:t>First</w:t>
-      </w:r>
-      <w:proofErr w:type="spellEnd"/>
-      <w:r>
-        <w:t xml:space="preserve"> não é mais uma decisão de design, mas sim de negócios.</w:t>
+        <w:t xml:space="preserve">Se uma empresa ou organização está pensando em começar uma solução digital do zero ou refazer uma já existente, vale a pena ficar de olho em assuntos como Mobile First. Certamente, os usuários vão agradecer utilizando mais a sua solução e até mesmo recomendando aos conhecidos pela boa experiência que teve. </w:t>
+      </w:r>
+      <w:r>
+        <w:t>Pensar em Mobile First não é mais uma decisão de design, mas sim de negócios.</w:t>
       </w:r>
     </w:p>
     <w:p>
@@ -847,17 +816,8 @@
           <w:b/>
           <w:bCs/>
         </w:rPr>
-        <w:t xml:space="preserve">O conceito e aplicabilidade do Mobile </w:t>
-      </w:r>
-      <w:proofErr w:type="spellStart"/>
-      <w:r>
-        <w:rPr>
-          <w:b/>
-          <w:bCs/>
-        </w:rPr>
-        <w:t>First</w:t>
-      </w:r>
-      <w:proofErr w:type="spellEnd"/>
+        <w:t>O conceito e aplicabilidade do Mobile First</w:t>
+      </w:r>
       <w:r>
         <w:t>. 2016. Disponível em: https://blog.apiki.com/mobile-first-o-conceito-e-sua-aplicabilidade/. Acesso em: 24 ago. 2020.</w:t>
       </w:r>
@@ -883,77 +843,52 @@
           <w:rFonts w:ascii="Helvetica" w:hAnsi="Helvetica" w:cs="Helvetica"/>
           <w:shd w:val="clear" w:color="auto" w:fill="FFFFFF"/>
         </w:rPr>
-        <w:t xml:space="preserve">Entenda o que é mobile </w:t>
-      </w:r>
-      <w:proofErr w:type="spellStart"/>
+        <w:t>Entenda o que é mobile first e conheça as suas principais vantagens</w:t>
+      </w:r>
+      <w:r>
+        <w:rPr>
+          <w:rFonts w:ascii="Helvetica" w:hAnsi="Helvetica" w:cs="Helvetica"/>
+          <w:shd w:val="clear" w:color="auto" w:fill="FFFFFF"/>
+        </w:rPr>
+        <w:t>. Disponível em: https://www.moblee.com.br/blog/mobile-first-principais-vantagens/. Acesso em: 24 ago. 2020.</w:t>
+      </w:r>
+    </w:p>
+    <w:p>
+      <w:pPr>
+        <w:rPr>
+          <w:rFonts w:ascii="Helvetica" w:hAnsi="Helvetica" w:cs="Helvetica"/>
+          <w:shd w:val="clear" w:color="auto" w:fill="FFFFFF"/>
+        </w:rPr>
+      </w:pPr>
+    </w:p>
+    <w:p>
+      <w:pPr>
+        <w:rPr>
+          <w:rFonts w:ascii="Helvetica" w:hAnsi="Helvetica" w:cs="Helvetica"/>
+          <w:shd w:val="clear" w:color="auto" w:fill="FFFFFF"/>
+        </w:rPr>
+      </w:pPr>
+      <w:r>
+        <w:rPr>
+          <w:rFonts w:ascii="Helvetica" w:hAnsi="Helvetica" w:cs="Helvetica"/>
+          <w:shd w:val="clear" w:color="auto" w:fill="FFFFFF"/>
+        </w:rPr>
+        <w:t>AMPUDIA, Ricardo. </w:t>
+      </w:r>
       <w:r>
         <w:rPr>
           <w:rStyle w:val="Forte"/>
           <w:rFonts w:ascii="Helvetica" w:hAnsi="Helvetica" w:cs="Helvetica"/>
           <w:shd w:val="clear" w:color="auto" w:fill="FFFFFF"/>
         </w:rPr>
-        <w:t>first</w:t>
-      </w:r>
-      <w:proofErr w:type="spellEnd"/>
-      <w:r>
-        <w:rPr>
-          <w:rStyle w:val="Forte"/>
+        <w:t>Brasil lidera número de smartphones conectados na América Latina</w:t>
+      </w:r>
+      <w:r>
+        <w:rPr>
           <w:rFonts w:ascii="Helvetica" w:hAnsi="Helvetica" w:cs="Helvetica"/>
           <w:shd w:val="clear" w:color="auto" w:fill="FFFFFF"/>
         </w:rPr>
-        <w:t xml:space="preserve"> e conheça as suas principais vantagens</w:t>
-      </w:r>
-      <w:r>
-        <w:rPr>
-          <w:rFonts w:ascii="Helvetica" w:hAnsi="Helvetica" w:cs="Helvetica"/>
-          <w:shd w:val="clear" w:color="auto" w:fill="FFFFFF"/>
-        </w:rPr>
-        <w:t>. Disponível em: https://www.moblee.com.br/blog/mobile-first-principais-vantagens/. Acesso em: 24 ago. 2020.</w:t>
-      </w:r>
-    </w:p>
-    <w:p>
-      <w:pPr>
-        <w:rPr>
-          <w:rFonts w:ascii="Helvetica" w:hAnsi="Helvetica" w:cs="Helvetica"/>
-          <w:shd w:val="clear" w:color="auto" w:fill="FFFFFF"/>
-        </w:rPr>
-      </w:pPr>
-    </w:p>
-    <w:p>
-      <w:pPr>
-        <w:rPr>
-          <w:rFonts w:ascii="Helvetica" w:hAnsi="Helvetica" w:cs="Helvetica"/>
-          <w:shd w:val="clear" w:color="auto" w:fill="FFFFFF"/>
-        </w:rPr>
-      </w:pPr>
-      <w:r>
-        <w:rPr>
-          <w:rFonts w:ascii="Helvetica" w:hAnsi="Helvetica" w:cs="Helvetica"/>
-          <w:shd w:val="clear" w:color="auto" w:fill="FFFFFF"/>
-        </w:rPr>
-        <w:t>AMPUDIA, Ricardo. </w:t>
-      </w:r>
-      <w:r>
-        <w:rPr>
-          <w:rStyle w:val="Forte"/>
-          <w:rFonts w:ascii="Helvetica" w:hAnsi="Helvetica" w:cs="Helvetica"/>
-          <w:shd w:val="clear" w:color="auto" w:fill="FFFFFF"/>
-        </w:rPr>
-        <w:t>Brasil lidera número de smartphones conectados na América Latina</w:t>
-      </w:r>
-      <w:r>
-        <w:rPr>
-          <w:rFonts w:ascii="Helvetica" w:hAnsi="Helvetica" w:cs="Helvetica"/>
-          <w:shd w:val="clear" w:color="auto" w:fill="FFFFFF"/>
-        </w:rPr>
-        <w:t>. 2017. Disponível em: https://www1.folha.uol.com.br/mercado/2017/09/1917782-brasil-lidera-numero-de-smartphones-conectados-na-america-latina.shtml. Acesso em: 24 ago. 202</w:t>
-      </w:r>
-      <w:r>
-        <w:rPr>
-          <w:rFonts w:ascii="Helvetica" w:hAnsi="Helvetica" w:cs="Helvetica"/>
-          <w:shd w:val="clear" w:color="auto" w:fill="FFFFFF"/>
-        </w:rPr>
-        <w:t>0.</w:t>
+        <w:t>. 2017. Disponível em: https://www1.folha.uol.com.br/mercado/2017/09/1917782-brasil-lidera-numero-de-smartphones-conectados-na-america-latina.shtml. Acesso em: 24 ago. 2020.</w:t>
       </w:r>
     </w:p>
     <w:p>

</xml_diff>